<commit_message>
Reworked front-end. Added User object
</commit_message>
<xml_diff>
--- a/HelloWorldInstructions.docx
+++ b/HelloWorldInstructions.docx
@@ -14,6 +14,205 @@
           <w:b/>
         </w:rPr>
         <w:t>Hello World</w:t>
+      </w:r>
+      <w:r>
+        <w:rPr>
+          <w:b/>
+        </w:rPr>
+        <w:t xml:space="preserve"> DevOps Demo</w:t>
+      </w:r>
+    </w:p>
+    <w:p>
+      <w:pPr>
+        <w:pStyle w:val="Heading2"/>
+      </w:pPr>
+      <w:r>
+        <w:t>Introduction</w:t>
+      </w:r>
+    </w:p>
+    <w:p>
+      <w:r>
+        <w:t xml:space="preserve">The main principles behind DevOps is to be able to do Continuous Integration, Automated Testing, Continuous Deployment, and Continuous Monitoring into an application. This should result in faster and error-prone deployments. A simple Hello World example </w:t>
+      </w:r>
+      <w:r>
+        <w:t>is</w:t>
+      </w:r>
+      <w:r>
+        <w:t xml:space="preserve"> created using DevOps principles and tools which shows the necessary steps taken during a deployment pipeline. </w:t>
+      </w:r>
+    </w:p>
+    <w:p>
+      <w:pPr>
+        <w:rPr>
+          <w:noProof/>
+        </w:rPr>
+      </w:pPr>
+      <w:r>
+        <w:rPr>
+          <w:noProof/>
+        </w:rPr>
+        <w:t>The following shows a Continuous Delivery Pipeline and tools that can be used for different steps. The idea is to first set up the pipeline using the tools below and then create a simple application that flows automatically through that pipeline.</w:t>
+      </w:r>
+    </w:p>
+    <w:p>
+      <w:r>
+        <w:rPr>
+          <w:noProof/>
+        </w:rPr>
+        <w:drawing>
+          <wp:inline distT="0" distB="0" distL="0" distR="0" wp14:anchorId="7225C761" wp14:editId="2E5ECE39">
+            <wp:extent cx="5669280" cy="4297680"/>
+            <wp:effectExtent l="0" t="0" r="7620" b="7620"/>
+            <wp:docPr id="4" name="Picture 4" descr="BestPractices_for_a_MatureContinuousDeliveryPipeline.png"/>
+            <wp:cNvGraphicFramePr>
+              <a:graphicFrameLocks xmlns:a="http://schemas.openxmlformats.org/drawingml/2006/main" noChangeAspect="1"/>
+            </wp:cNvGraphicFramePr>
+            <a:graphic xmlns:a="http://schemas.openxmlformats.org/drawingml/2006/main">
+              <a:graphicData uri="http://schemas.openxmlformats.org/drawingml/2006/picture">
+                <pic:pic xmlns:pic="http://schemas.openxmlformats.org/drawingml/2006/picture">
+                  <pic:nvPicPr>
+                    <pic:cNvPr id="0" name="Picture 3" descr="BestPractices_for_a_MatureContinuousDeliveryPipeline.png"/>
+                    <pic:cNvPicPr>
+                      <a:picLocks noChangeAspect="1" noChangeArrowheads="1"/>
+                    </pic:cNvPicPr>
+                  </pic:nvPicPr>
+                  <pic:blipFill>
+                    <a:blip r:embed="rId5">
+                      <a:extLst>
+                        <a:ext uri="{28A0092B-C50C-407E-A947-70E740481C1C}">
+                          <a14:useLocalDpi xmlns:a14="http://schemas.microsoft.com/office/drawing/2010/main" val="0"/>
+                        </a:ext>
+                      </a:extLst>
+                    </a:blip>
+                    <a:srcRect/>
+                    <a:stretch>
+                      <a:fillRect/>
+                    </a:stretch>
+                  </pic:blipFill>
+                  <pic:spPr bwMode="auto">
+                    <a:xfrm>
+                      <a:off x="0" y="0"/>
+                      <a:ext cx="5669280" cy="4297680"/>
+                    </a:xfrm>
+                    <a:prstGeom prst="rect">
+                      <a:avLst/>
+                    </a:prstGeom>
+                    <a:noFill/>
+                    <a:ln>
+                      <a:noFill/>
+                    </a:ln>
+                  </pic:spPr>
+                </pic:pic>
+              </a:graphicData>
+            </a:graphic>
+          </wp:inline>
+        </w:drawing>
+      </w:r>
+    </w:p>
+    <w:p>
+      <w:pPr>
+        <w:pStyle w:val="Heading2"/>
+      </w:pPr>
+      <w:r>
+        <w:t>Tools</w:t>
+      </w:r>
+    </w:p>
+    <w:p>
+      <w:r>
+        <w:t xml:space="preserve">The following tools </w:t>
+      </w:r>
+      <w:r>
+        <w:t>are</w:t>
+      </w:r>
+      <w:r>
+        <w:t xml:space="preserve"> used to create the Hello World example and achieve Continuous </w:t>
+      </w:r>
+      <w:r>
+        <w:t>Integration</w:t>
+      </w:r>
+      <w:r>
+        <w:t xml:space="preserve"> behavior.</w:t>
+      </w:r>
+    </w:p>
+    <w:p>
+      <w:pPr>
+        <w:pStyle w:val="ListParagraph"/>
+        <w:numPr>
+          <w:ilvl w:val="0"/>
+          <w:numId w:val="1"/>
+        </w:numPr>
+      </w:pPr>
+      <w:r>
+        <w:t>GitHub – Source Code Management</w:t>
+      </w:r>
+    </w:p>
+    <w:p>
+      <w:pPr>
+        <w:pStyle w:val="ListParagraph"/>
+        <w:numPr>
+          <w:ilvl w:val="0"/>
+          <w:numId w:val="1"/>
+        </w:numPr>
+      </w:pPr>
+      <w:r>
+        <w:t>Jenkins – Continuous Integration Server</w:t>
+      </w:r>
+    </w:p>
+    <w:p>
+      <w:pPr>
+        <w:pStyle w:val="ListParagraph"/>
+        <w:numPr>
+          <w:ilvl w:val="0"/>
+          <w:numId w:val="1"/>
+        </w:numPr>
+      </w:pPr>
+      <w:r>
+        <w:t>Maven – Build Tool</w:t>
+      </w:r>
+    </w:p>
+    <w:p>
+      <w:pPr>
+        <w:pStyle w:val="ListParagraph"/>
+        <w:numPr>
+          <w:ilvl w:val="0"/>
+          <w:numId w:val="1"/>
+        </w:numPr>
+      </w:pPr>
+      <w:r>
+        <w:t>Sonar</w:t>
+      </w:r>
+      <w:r>
+        <w:t>Qube</w:t>
+      </w:r>
+      <w:r>
+        <w:t xml:space="preserve"> – Static Code Analysis</w:t>
+      </w:r>
+    </w:p>
+    <w:p>
+      <w:pPr>
+        <w:pStyle w:val="ListParagraph"/>
+        <w:numPr>
+          <w:ilvl w:val="0"/>
+          <w:numId w:val="1"/>
+        </w:numPr>
+      </w:pPr>
+      <w:r>
+        <w:t>Selenium</w:t>
+      </w:r>
+      <w:r>
+        <w:t xml:space="preserve"> </w:t>
+      </w:r>
+      <w:r>
+        <w:t>– Automated Testing</w:t>
+      </w:r>
+    </w:p>
+    <w:p>
+      <w:pPr>
+        <w:pStyle w:val="Heading2"/>
+      </w:pPr>
+      <w:r>
+        <w:lastRenderedPageBreak/>
+        <w:t>Hello World Web Application</w:t>
       </w:r>
     </w:p>
     <w:p>
@@ -45,7 +244,7 @@
                     <pic:cNvPicPr/>
                   </pic:nvPicPr>
                   <pic:blipFill rotWithShape="1">
-                    <a:blip r:embed="rId4"/>
+                    <a:blip r:embed="rId6"/>
                     <a:srcRect l="31593" t="6513" r="32596" b="43012"/>
                     <a:stretch/>
                   </pic:blipFill>
@@ -104,7 +303,7 @@
                     <pic:cNvPicPr/>
                   </pic:nvPicPr>
                   <pic:blipFill rotWithShape="1">
-                    <a:blip r:embed="rId5"/>
+                    <a:blip r:embed="rId7"/>
                     <a:srcRect r="53571" b="7351"/>
                     <a:stretch/>
                   </pic:blipFill>
@@ -159,7 +358,7 @@
                     <pic:cNvPicPr/>
                   </pic:nvPicPr>
                   <pic:blipFill rotWithShape="1">
-                    <a:blip r:embed="rId6"/>
+                    <a:blip r:embed="rId8"/>
                     <a:srcRect l="32143" r="31683" b="4573"/>
                     <a:stretch/>
                   </pic:blipFill>
@@ -189,20 +388,7 @@
     </w:p>
     <w:p>
       <w:r>
-        <w:t xml:space="preserve">The project can also be compiled through command line by </w:t>
-      </w:r>
-      <w:bookmarkStart w:id="0" w:name="_GoBack"/>
-      <w:bookmarkEnd w:id="0"/>
-      <w:r>
-        <w:t xml:space="preserve">installing maven and executing </w:t>
-      </w:r>
-      <w:proofErr w:type="spellStart"/>
-      <w:r>
-        <w:t>mvn</w:t>
-      </w:r>
-      <w:proofErr w:type="spellEnd"/>
-      <w:r>
-        <w:t xml:space="preserve"> clean install command. </w:t>
+        <w:t xml:space="preserve">The project can also be compiled through command line by installing maven and executing mvn clean install command. </w:t>
       </w:r>
     </w:p>
     <w:p>
@@ -226,7 +412,7 @@
       </w:r>
     </w:p>
     <w:p>
-      <w:hyperlink r:id="rId7" w:history="1">
+      <w:hyperlink r:id="rId9" w:history="1">
         <w:r>
           <w:rPr>
             <w:rStyle w:val="Hyperlink"/>
@@ -246,7 +432,7 @@
       </w:r>
     </w:p>
     <w:p>
-      <w:hyperlink r:id="rId8" w:history="1">
+      <w:hyperlink r:id="rId10" w:history="1">
         <w:r>
           <w:rPr>
             <w:rStyle w:val="Hyperlink"/>
@@ -261,7 +447,7 @@
       </w:r>
     </w:p>
     <w:p>
-      <w:hyperlink r:id="rId9" w:history="1">
+      <w:hyperlink r:id="rId11" w:history="1">
         <w:r>
           <w:rPr>
             <w:rStyle w:val="Hyperlink"/>
@@ -273,6 +459,53 @@
     <w:p/>
     <w:p/>
     <w:p/>
+    <w:p/>
+    <w:p/>
+    <w:p/>
+    <w:p>
+      <w:pPr>
+        <w:rPr>
+          <w:b/>
+        </w:rPr>
+      </w:pPr>
+      <w:r>
+        <w:rPr>
+          <w:b/>
+        </w:rPr>
+        <w:lastRenderedPageBreak/>
+        <w:t>Jenkins</w:t>
+      </w:r>
+    </w:p>
+    <w:p>
+      <w:r>
+        <w:t xml:space="preserve">Jenkins is a powerful open source application that achieves Continuous Integration and Continuous Delivery of projects with ease. The main benefit of Jenkins is that it can be integrated with a number of testing and deployment technologies. </w:t>
+      </w:r>
+    </w:p>
+    <w:p>
+      <w:r>
+        <w:t>In this demo Jenkins was used as the build server. During a build process of the application, it pulled code from Github, build it using Maven, and deploy to a tomcat server upon successful build. After the deployment completed, it triggered regression testing which was a separate project on Jenkins. The regression testing was used to verify the functionality of the demo. This testing was done through Selenium.</w:t>
+      </w:r>
+    </w:p>
+    <w:p>
+      <w:r>
+        <w:t xml:space="preserve">A tutorial on Jenkins can be found at </w:t>
+      </w:r>
+      <w:hyperlink r:id="rId12" w:history="1">
+        <w:r>
+          <w:rPr>
+            <w:rStyle w:val="Hyperlink"/>
+          </w:rPr>
+          <w:t>https://www.tutorialspoint.com/jenkins/</w:t>
+        </w:r>
+      </w:hyperlink>
+      <w:r>
+        <w:t xml:space="preserve"> which provides a step by step instructions on setting up Jenkins on a Tomcat server. </w:t>
+      </w:r>
+    </w:p>
+    <w:p>
+      <w:bookmarkStart w:id="0" w:name="_GoBack"/>
+      <w:bookmarkEnd w:id="0"/>
+    </w:p>
     <w:p/>
     <w:sectPr>
       <w:pgSz w:w="12240" w:h="15840"/>
@@ -282,6 +515,591 @@
     </w:sectPr>
   </w:body>
 </w:document>
+</file>
+
+<file path=word/numbering.xml><?xml version="1.0" encoding="utf-8"?>
+<w:numbering xmlns:wpc="http://schemas.microsoft.com/office/word/2010/wordprocessingCanvas" xmlns:cx="http://schemas.microsoft.com/office/drawing/2014/chartex" xmlns:cx1="http://schemas.microsoft.com/office/drawing/2015/9/8/chartex" xmlns:mc="http://schemas.openxmlformats.org/markup-compatibility/2006" xmlns:o="urn:schemas-microsoft-com:office:office" xmlns:r="http://schemas.openxmlformats.org/officeDocument/2006/relationships" xmlns:m="http://schemas.openxmlformats.org/officeDocument/2006/math" xmlns:v="urn:schemas-microsoft-com:vml" xmlns:wp14="http://schemas.microsoft.com/office/word/2010/wordprocessingDrawing" xmlns:wp="http://schemas.openxmlformats.org/drawingml/2006/wordprocessingDrawing" xmlns:w10="urn:schemas-microsoft-com:office:word" xmlns:w="http://schemas.openxmlformats.org/wordprocessingml/2006/main" xmlns:w14="http://schemas.microsoft.com/office/word/2010/wordml" xmlns:w15="http://schemas.microsoft.com/office/word/2012/wordml" xmlns:w16se="http://schemas.microsoft.com/office/word/2015/wordml/symex" xmlns:wpg="http://schemas.microsoft.com/office/word/2010/wordprocessingGroup" xmlns:wpi="http://schemas.microsoft.com/office/word/2010/wordprocessingInk" xmlns:wne="http://schemas.microsoft.com/office/word/2006/wordml" xmlns:wps="http://schemas.microsoft.com/office/word/2010/wordprocessingShape" mc:Ignorable="w14 w15 w16se wp14">
+  <w:abstractNum w:abstractNumId="0" w15:restartNumberingAfterBreak="0">
+    <w:nsid w:val="1BED7F5B"/>
+    <w:multiLevelType w:val="hybridMultilevel"/>
+    <w:tmpl w:val="3BC0C0BC"/>
+    <w:lvl w:ilvl="0" w:tplc="04090001">
+      <w:start w:val="1"/>
+      <w:numFmt w:val="bullet"/>
+      <w:lvlText w:val=""/>
+      <w:lvlJc w:val="left"/>
+      <w:pPr>
+        <w:ind w:left="720" w:hanging="360"/>
+      </w:pPr>
+      <w:rPr>
+        <w:rFonts w:ascii="Symbol" w:hAnsi="Symbol" w:hint="default"/>
+      </w:rPr>
+    </w:lvl>
+    <w:lvl w:ilvl="1" w:tplc="04090003" w:tentative="1">
+      <w:start w:val="1"/>
+      <w:numFmt w:val="bullet"/>
+      <w:lvlText w:val="o"/>
+      <w:lvlJc w:val="left"/>
+      <w:pPr>
+        <w:ind w:left="1440" w:hanging="360"/>
+      </w:pPr>
+      <w:rPr>
+        <w:rFonts w:ascii="Courier New" w:hAnsi="Courier New" w:cs="Courier New" w:hint="default"/>
+      </w:rPr>
+    </w:lvl>
+    <w:lvl w:ilvl="2" w:tplc="04090005" w:tentative="1">
+      <w:start w:val="1"/>
+      <w:numFmt w:val="bullet"/>
+      <w:lvlText w:val=""/>
+      <w:lvlJc w:val="left"/>
+      <w:pPr>
+        <w:ind w:left="2160" w:hanging="360"/>
+      </w:pPr>
+      <w:rPr>
+        <w:rFonts w:ascii="Wingdings" w:hAnsi="Wingdings" w:hint="default"/>
+      </w:rPr>
+    </w:lvl>
+    <w:lvl w:ilvl="3" w:tplc="04090001" w:tentative="1">
+      <w:start w:val="1"/>
+      <w:numFmt w:val="bullet"/>
+      <w:lvlText w:val=""/>
+      <w:lvlJc w:val="left"/>
+      <w:pPr>
+        <w:ind w:left="2880" w:hanging="360"/>
+      </w:pPr>
+      <w:rPr>
+        <w:rFonts w:ascii="Symbol" w:hAnsi="Symbol" w:hint="default"/>
+      </w:rPr>
+    </w:lvl>
+    <w:lvl w:ilvl="4" w:tplc="04090003" w:tentative="1">
+      <w:start w:val="1"/>
+      <w:numFmt w:val="bullet"/>
+      <w:lvlText w:val="o"/>
+      <w:lvlJc w:val="left"/>
+      <w:pPr>
+        <w:ind w:left="3600" w:hanging="360"/>
+      </w:pPr>
+      <w:rPr>
+        <w:rFonts w:ascii="Courier New" w:hAnsi="Courier New" w:cs="Courier New" w:hint="default"/>
+      </w:rPr>
+    </w:lvl>
+    <w:lvl w:ilvl="5" w:tplc="04090005" w:tentative="1">
+      <w:start w:val="1"/>
+      <w:numFmt w:val="bullet"/>
+      <w:lvlText w:val=""/>
+      <w:lvlJc w:val="left"/>
+      <w:pPr>
+        <w:ind w:left="4320" w:hanging="360"/>
+      </w:pPr>
+      <w:rPr>
+        <w:rFonts w:ascii="Wingdings" w:hAnsi="Wingdings" w:hint="default"/>
+      </w:rPr>
+    </w:lvl>
+    <w:lvl w:ilvl="6" w:tplc="04090001" w:tentative="1">
+      <w:start w:val="1"/>
+      <w:numFmt w:val="bullet"/>
+      <w:lvlText w:val=""/>
+      <w:lvlJc w:val="left"/>
+      <w:pPr>
+        <w:ind w:left="5040" w:hanging="360"/>
+      </w:pPr>
+      <w:rPr>
+        <w:rFonts w:ascii="Symbol" w:hAnsi="Symbol" w:hint="default"/>
+      </w:rPr>
+    </w:lvl>
+    <w:lvl w:ilvl="7" w:tplc="04090003" w:tentative="1">
+      <w:start w:val="1"/>
+      <w:numFmt w:val="bullet"/>
+      <w:lvlText w:val="o"/>
+      <w:lvlJc w:val="left"/>
+      <w:pPr>
+        <w:ind w:left="5760" w:hanging="360"/>
+      </w:pPr>
+      <w:rPr>
+        <w:rFonts w:ascii="Courier New" w:hAnsi="Courier New" w:cs="Courier New" w:hint="default"/>
+      </w:rPr>
+    </w:lvl>
+    <w:lvl w:ilvl="8" w:tplc="04090005" w:tentative="1">
+      <w:start w:val="1"/>
+      <w:numFmt w:val="bullet"/>
+      <w:lvlText w:val=""/>
+      <w:lvlJc w:val="left"/>
+      <w:pPr>
+        <w:ind w:left="6480" w:hanging="360"/>
+      </w:pPr>
+      <w:rPr>
+        <w:rFonts w:ascii="Wingdings" w:hAnsi="Wingdings" w:hint="default"/>
+      </w:rPr>
+    </w:lvl>
+  </w:abstractNum>
+  <w:abstractNum w:abstractNumId="1" w15:restartNumberingAfterBreak="0">
+    <w:nsid w:val="51876CF3"/>
+    <w:multiLevelType w:val="hybridMultilevel"/>
+    <w:tmpl w:val="2EFE4260"/>
+    <w:lvl w:ilvl="0" w:tplc="04090001">
+      <w:start w:val="1"/>
+      <w:numFmt w:val="bullet"/>
+      <w:lvlText w:val=""/>
+      <w:lvlJc w:val="left"/>
+      <w:pPr>
+        <w:ind w:left="720" w:hanging="360"/>
+      </w:pPr>
+      <w:rPr>
+        <w:rFonts w:ascii="Symbol" w:hAnsi="Symbol" w:hint="default"/>
+      </w:rPr>
+    </w:lvl>
+    <w:lvl w:ilvl="1" w:tplc="04090003" w:tentative="1">
+      <w:start w:val="1"/>
+      <w:numFmt w:val="bullet"/>
+      <w:lvlText w:val="o"/>
+      <w:lvlJc w:val="left"/>
+      <w:pPr>
+        <w:ind w:left="1440" w:hanging="360"/>
+      </w:pPr>
+      <w:rPr>
+        <w:rFonts w:ascii="Courier New" w:hAnsi="Courier New" w:cs="Courier New" w:hint="default"/>
+      </w:rPr>
+    </w:lvl>
+    <w:lvl w:ilvl="2" w:tplc="04090005" w:tentative="1">
+      <w:start w:val="1"/>
+      <w:numFmt w:val="bullet"/>
+      <w:lvlText w:val=""/>
+      <w:lvlJc w:val="left"/>
+      <w:pPr>
+        <w:ind w:left="2160" w:hanging="360"/>
+      </w:pPr>
+      <w:rPr>
+        <w:rFonts w:ascii="Wingdings" w:hAnsi="Wingdings" w:hint="default"/>
+      </w:rPr>
+    </w:lvl>
+    <w:lvl w:ilvl="3" w:tplc="04090001" w:tentative="1">
+      <w:start w:val="1"/>
+      <w:numFmt w:val="bullet"/>
+      <w:lvlText w:val=""/>
+      <w:lvlJc w:val="left"/>
+      <w:pPr>
+        <w:ind w:left="2880" w:hanging="360"/>
+      </w:pPr>
+      <w:rPr>
+        <w:rFonts w:ascii="Symbol" w:hAnsi="Symbol" w:hint="default"/>
+      </w:rPr>
+    </w:lvl>
+    <w:lvl w:ilvl="4" w:tplc="04090003" w:tentative="1">
+      <w:start w:val="1"/>
+      <w:numFmt w:val="bullet"/>
+      <w:lvlText w:val="o"/>
+      <w:lvlJc w:val="left"/>
+      <w:pPr>
+        <w:ind w:left="3600" w:hanging="360"/>
+      </w:pPr>
+      <w:rPr>
+        <w:rFonts w:ascii="Courier New" w:hAnsi="Courier New" w:cs="Courier New" w:hint="default"/>
+      </w:rPr>
+    </w:lvl>
+    <w:lvl w:ilvl="5" w:tplc="04090005" w:tentative="1">
+      <w:start w:val="1"/>
+      <w:numFmt w:val="bullet"/>
+      <w:lvlText w:val=""/>
+      <w:lvlJc w:val="left"/>
+      <w:pPr>
+        <w:ind w:left="4320" w:hanging="360"/>
+      </w:pPr>
+      <w:rPr>
+        <w:rFonts w:ascii="Wingdings" w:hAnsi="Wingdings" w:hint="default"/>
+      </w:rPr>
+    </w:lvl>
+    <w:lvl w:ilvl="6" w:tplc="04090001" w:tentative="1">
+      <w:start w:val="1"/>
+      <w:numFmt w:val="bullet"/>
+      <w:lvlText w:val=""/>
+      <w:lvlJc w:val="left"/>
+      <w:pPr>
+        <w:ind w:left="5040" w:hanging="360"/>
+      </w:pPr>
+      <w:rPr>
+        <w:rFonts w:ascii="Symbol" w:hAnsi="Symbol" w:hint="default"/>
+      </w:rPr>
+    </w:lvl>
+    <w:lvl w:ilvl="7" w:tplc="04090003" w:tentative="1">
+      <w:start w:val="1"/>
+      <w:numFmt w:val="bullet"/>
+      <w:lvlText w:val="o"/>
+      <w:lvlJc w:val="left"/>
+      <w:pPr>
+        <w:ind w:left="5760" w:hanging="360"/>
+      </w:pPr>
+      <w:rPr>
+        <w:rFonts w:ascii="Courier New" w:hAnsi="Courier New" w:cs="Courier New" w:hint="default"/>
+      </w:rPr>
+    </w:lvl>
+    <w:lvl w:ilvl="8" w:tplc="04090005" w:tentative="1">
+      <w:start w:val="1"/>
+      <w:numFmt w:val="bullet"/>
+      <w:lvlText w:val=""/>
+      <w:lvlJc w:val="left"/>
+      <w:pPr>
+        <w:ind w:left="6480" w:hanging="360"/>
+      </w:pPr>
+      <w:rPr>
+        <w:rFonts w:ascii="Wingdings" w:hAnsi="Wingdings" w:hint="default"/>
+      </w:rPr>
+    </w:lvl>
+  </w:abstractNum>
+  <w:abstractNum w:abstractNumId="2" w15:restartNumberingAfterBreak="0">
+    <w:nsid w:val="538D0CCD"/>
+    <w:multiLevelType w:val="hybridMultilevel"/>
+    <w:tmpl w:val="A28E9422"/>
+    <w:lvl w:ilvl="0" w:tplc="04090001">
+      <w:start w:val="1"/>
+      <w:numFmt w:val="bullet"/>
+      <w:lvlText w:val=""/>
+      <w:lvlJc w:val="left"/>
+      <w:pPr>
+        <w:ind w:left="720" w:hanging="360"/>
+      </w:pPr>
+      <w:rPr>
+        <w:rFonts w:ascii="Symbol" w:hAnsi="Symbol" w:hint="default"/>
+      </w:rPr>
+    </w:lvl>
+    <w:lvl w:ilvl="1" w:tplc="04090003" w:tentative="1">
+      <w:start w:val="1"/>
+      <w:numFmt w:val="bullet"/>
+      <w:lvlText w:val="o"/>
+      <w:lvlJc w:val="left"/>
+      <w:pPr>
+        <w:ind w:left="1440" w:hanging="360"/>
+      </w:pPr>
+      <w:rPr>
+        <w:rFonts w:ascii="Courier New" w:hAnsi="Courier New" w:cs="Courier New" w:hint="default"/>
+      </w:rPr>
+    </w:lvl>
+    <w:lvl w:ilvl="2" w:tplc="04090005" w:tentative="1">
+      <w:start w:val="1"/>
+      <w:numFmt w:val="bullet"/>
+      <w:lvlText w:val=""/>
+      <w:lvlJc w:val="left"/>
+      <w:pPr>
+        <w:ind w:left="2160" w:hanging="360"/>
+      </w:pPr>
+      <w:rPr>
+        <w:rFonts w:ascii="Wingdings" w:hAnsi="Wingdings" w:hint="default"/>
+      </w:rPr>
+    </w:lvl>
+    <w:lvl w:ilvl="3" w:tplc="04090001" w:tentative="1">
+      <w:start w:val="1"/>
+      <w:numFmt w:val="bullet"/>
+      <w:lvlText w:val=""/>
+      <w:lvlJc w:val="left"/>
+      <w:pPr>
+        <w:ind w:left="2880" w:hanging="360"/>
+      </w:pPr>
+      <w:rPr>
+        <w:rFonts w:ascii="Symbol" w:hAnsi="Symbol" w:hint="default"/>
+      </w:rPr>
+    </w:lvl>
+    <w:lvl w:ilvl="4" w:tplc="04090003" w:tentative="1">
+      <w:start w:val="1"/>
+      <w:numFmt w:val="bullet"/>
+      <w:lvlText w:val="o"/>
+      <w:lvlJc w:val="left"/>
+      <w:pPr>
+        <w:ind w:left="3600" w:hanging="360"/>
+      </w:pPr>
+      <w:rPr>
+        <w:rFonts w:ascii="Courier New" w:hAnsi="Courier New" w:cs="Courier New" w:hint="default"/>
+      </w:rPr>
+    </w:lvl>
+    <w:lvl w:ilvl="5" w:tplc="04090005" w:tentative="1">
+      <w:start w:val="1"/>
+      <w:numFmt w:val="bullet"/>
+      <w:lvlText w:val=""/>
+      <w:lvlJc w:val="left"/>
+      <w:pPr>
+        <w:ind w:left="4320" w:hanging="360"/>
+      </w:pPr>
+      <w:rPr>
+        <w:rFonts w:ascii="Wingdings" w:hAnsi="Wingdings" w:hint="default"/>
+      </w:rPr>
+    </w:lvl>
+    <w:lvl w:ilvl="6" w:tplc="04090001" w:tentative="1">
+      <w:start w:val="1"/>
+      <w:numFmt w:val="bullet"/>
+      <w:lvlText w:val=""/>
+      <w:lvlJc w:val="left"/>
+      <w:pPr>
+        <w:ind w:left="5040" w:hanging="360"/>
+      </w:pPr>
+      <w:rPr>
+        <w:rFonts w:ascii="Symbol" w:hAnsi="Symbol" w:hint="default"/>
+      </w:rPr>
+    </w:lvl>
+    <w:lvl w:ilvl="7" w:tplc="04090003" w:tentative="1">
+      <w:start w:val="1"/>
+      <w:numFmt w:val="bullet"/>
+      <w:lvlText w:val="o"/>
+      <w:lvlJc w:val="left"/>
+      <w:pPr>
+        <w:ind w:left="5760" w:hanging="360"/>
+      </w:pPr>
+      <w:rPr>
+        <w:rFonts w:ascii="Courier New" w:hAnsi="Courier New" w:cs="Courier New" w:hint="default"/>
+      </w:rPr>
+    </w:lvl>
+    <w:lvl w:ilvl="8" w:tplc="04090005" w:tentative="1">
+      <w:start w:val="1"/>
+      <w:numFmt w:val="bullet"/>
+      <w:lvlText w:val=""/>
+      <w:lvlJc w:val="left"/>
+      <w:pPr>
+        <w:ind w:left="6480" w:hanging="360"/>
+      </w:pPr>
+      <w:rPr>
+        <w:rFonts w:ascii="Wingdings" w:hAnsi="Wingdings" w:hint="default"/>
+      </w:rPr>
+    </w:lvl>
+  </w:abstractNum>
+  <w:abstractNum w:abstractNumId="3" w15:restartNumberingAfterBreak="0">
+    <w:nsid w:val="624B2605"/>
+    <w:multiLevelType w:val="hybridMultilevel"/>
+    <w:tmpl w:val="9EACCA62"/>
+    <w:lvl w:ilvl="0" w:tplc="04090001">
+      <w:start w:val="1"/>
+      <w:numFmt w:val="bullet"/>
+      <w:lvlText w:val=""/>
+      <w:lvlJc w:val="left"/>
+      <w:pPr>
+        <w:ind w:left="720" w:hanging="360"/>
+      </w:pPr>
+      <w:rPr>
+        <w:rFonts w:ascii="Symbol" w:hAnsi="Symbol" w:hint="default"/>
+      </w:rPr>
+    </w:lvl>
+    <w:lvl w:ilvl="1" w:tplc="04090003" w:tentative="1">
+      <w:start w:val="1"/>
+      <w:numFmt w:val="bullet"/>
+      <w:lvlText w:val="o"/>
+      <w:lvlJc w:val="left"/>
+      <w:pPr>
+        <w:ind w:left="1440" w:hanging="360"/>
+      </w:pPr>
+      <w:rPr>
+        <w:rFonts w:ascii="Courier New" w:hAnsi="Courier New" w:cs="Courier New" w:hint="default"/>
+      </w:rPr>
+    </w:lvl>
+    <w:lvl w:ilvl="2" w:tplc="04090005" w:tentative="1">
+      <w:start w:val="1"/>
+      <w:numFmt w:val="bullet"/>
+      <w:lvlText w:val=""/>
+      <w:lvlJc w:val="left"/>
+      <w:pPr>
+        <w:ind w:left="2160" w:hanging="360"/>
+      </w:pPr>
+      <w:rPr>
+        <w:rFonts w:ascii="Wingdings" w:hAnsi="Wingdings" w:hint="default"/>
+      </w:rPr>
+    </w:lvl>
+    <w:lvl w:ilvl="3" w:tplc="04090001" w:tentative="1">
+      <w:start w:val="1"/>
+      <w:numFmt w:val="bullet"/>
+      <w:lvlText w:val=""/>
+      <w:lvlJc w:val="left"/>
+      <w:pPr>
+        <w:ind w:left="2880" w:hanging="360"/>
+      </w:pPr>
+      <w:rPr>
+        <w:rFonts w:ascii="Symbol" w:hAnsi="Symbol" w:hint="default"/>
+      </w:rPr>
+    </w:lvl>
+    <w:lvl w:ilvl="4" w:tplc="04090003" w:tentative="1">
+      <w:start w:val="1"/>
+      <w:numFmt w:val="bullet"/>
+      <w:lvlText w:val="o"/>
+      <w:lvlJc w:val="left"/>
+      <w:pPr>
+        <w:ind w:left="3600" w:hanging="360"/>
+      </w:pPr>
+      <w:rPr>
+        <w:rFonts w:ascii="Courier New" w:hAnsi="Courier New" w:cs="Courier New" w:hint="default"/>
+      </w:rPr>
+    </w:lvl>
+    <w:lvl w:ilvl="5" w:tplc="04090005" w:tentative="1">
+      <w:start w:val="1"/>
+      <w:numFmt w:val="bullet"/>
+      <w:lvlText w:val=""/>
+      <w:lvlJc w:val="left"/>
+      <w:pPr>
+        <w:ind w:left="4320" w:hanging="360"/>
+      </w:pPr>
+      <w:rPr>
+        <w:rFonts w:ascii="Wingdings" w:hAnsi="Wingdings" w:hint="default"/>
+      </w:rPr>
+    </w:lvl>
+    <w:lvl w:ilvl="6" w:tplc="04090001" w:tentative="1">
+      <w:start w:val="1"/>
+      <w:numFmt w:val="bullet"/>
+      <w:lvlText w:val=""/>
+      <w:lvlJc w:val="left"/>
+      <w:pPr>
+        <w:ind w:left="5040" w:hanging="360"/>
+      </w:pPr>
+      <w:rPr>
+        <w:rFonts w:ascii="Symbol" w:hAnsi="Symbol" w:hint="default"/>
+      </w:rPr>
+    </w:lvl>
+    <w:lvl w:ilvl="7" w:tplc="04090003" w:tentative="1">
+      <w:start w:val="1"/>
+      <w:numFmt w:val="bullet"/>
+      <w:lvlText w:val="o"/>
+      <w:lvlJc w:val="left"/>
+      <w:pPr>
+        <w:ind w:left="5760" w:hanging="360"/>
+      </w:pPr>
+      <w:rPr>
+        <w:rFonts w:ascii="Courier New" w:hAnsi="Courier New" w:cs="Courier New" w:hint="default"/>
+      </w:rPr>
+    </w:lvl>
+    <w:lvl w:ilvl="8" w:tplc="04090005" w:tentative="1">
+      <w:start w:val="1"/>
+      <w:numFmt w:val="bullet"/>
+      <w:lvlText w:val=""/>
+      <w:lvlJc w:val="left"/>
+      <w:pPr>
+        <w:ind w:left="6480" w:hanging="360"/>
+      </w:pPr>
+      <w:rPr>
+        <w:rFonts w:ascii="Wingdings" w:hAnsi="Wingdings" w:hint="default"/>
+      </w:rPr>
+    </w:lvl>
+  </w:abstractNum>
+  <w:abstractNum w:abstractNumId="4" w15:restartNumberingAfterBreak="0">
+    <w:nsid w:val="6536038D"/>
+    <w:multiLevelType w:val="hybridMultilevel"/>
+    <w:tmpl w:val="631215A8"/>
+    <w:lvl w:ilvl="0" w:tplc="04090001">
+      <w:start w:val="1"/>
+      <w:numFmt w:val="bullet"/>
+      <w:lvlText w:val=""/>
+      <w:lvlJc w:val="left"/>
+      <w:pPr>
+        <w:ind w:left="720" w:hanging="360"/>
+      </w:pPr>
+      <w:rPr>
+        <w:rFonts w:ascii="Symbol" w:hAnsi="Symbol" w:hint="default"/>
+      </w:rPr>
+    </w:lvl>
+    <w:lvl w:ilvl="1" w:tplc="04090003" w:tentative="1">
+      <w:start w:val="1"/>
+      <w:numFmt w:val="bullet"/>
+      <w:lvlText w:val="o"/>
+      <w:lvlJc w:val="left"/>
+      <w:pPr>
+        <w:ind w:left="1440" w:hanging="360"/>
+      </w:pPr>
+      <w:rPr>
+        <w:rFonts w:ascii="Courier New" w:hAnsi="Courier New" w:cs="Courier New" w:hint="default"/>
+      </w:rPr>
+    </w:lvl>
+    <w:lvl w:ilvl="2" w:tplc="04090005" w:tentative="1">
+      <w:start w:val="1"/>
+      <w:numFmt w:val="bullet"/>
+      <w:lvlText w:val=""/>
+      <w:lvlJc w:val="left"/>
+      <w:pPr>
+        <w:ind w:left="2160" w:hanging="360"/>
+      </w:pPr>
+      <w:rPr>
+        <w:rFonts w:ascii="Wingdings" w:hAnsi="Wingdings" w:hint="default"/>
+      </w:rPr>
+    </w:lvl>
+    <w:lvl w:ilvl="3" w:tplc="04090001" w:tentative="1">
+      <w:start w:val="1"/>
+      <w:numFmt w:val="bullet"/>
+      <w:lvlText w:val=""/>
+      <w:lvlJc w:val="left"/>
+      <w:pPr>
+        <w:ind w:left="2880" w:hanging="360"/>
+      </w:pPr>
+      <w:rPr>
+        <w:rFonts w:ascii="Symbol" w:hAnsi="Symbol" w:hint="default"/>
+      </w:rPr>
+    </w:lvl>
+    <w:lvl w:ilvl="4" w:tplc="04090003" w:tentative="1">
+      <w:start w:val="1"/>
+      <w:numFmt w:val="bullet"/>
+      <w:lvlText w:val="o"/>
+      <w:lvlJc w:val="left"/>
+      <w:pPr>
+        <w:ind w:left="3600" w:hanging="360"/>
+      </w:pPr>
+      <w:rPr>
+        <w:rFonts w:ascii="Courier New" w:hAnsi="Courier New" w:cs="Courier New" w:hint="default"/>
+      </w:rPr>
+    </w:lvl>
+    <w:lvl w:ilvl="5" w:tplc="04090005" w:tentative="1">
+      <w:start w:val="1"/>
+      <w:numFmt w:val="bullet"/>
+      <w:lvlText w:val=""/>
+      <w:lvlJc w:val="left"/>
+      <w:pPr>
+        <w:ind w:left="4320" w:hanging="360"/>
+      </w:pPr>
+      <w:rPr>
+        <w:rFonts w:ascii="Wingdings" w:hAnsi="Wingdings" w:hint="default"/>
+      </w:rPr>
+    </w:lvl>
+    <w:lvl w:ilvl="6" w:tplc="04090001" w:tentative="1">
+      <w:start w:val="1"/>
+      <w:numFmt w:val="bullet"/>
+      <w:lvlText w:val=""/>
+      <w:lvlJc w:val="left"/>
+      <w:pPr>
+        <w:ind w:left="5040" w:hanging="360"/>
+      </w:pPr>
+      <w:rPr>
+        <w:rFonts w:ascii="Symbol" w:hAnsi="Symbol" w:hint="default"/>
+      </w:rPr>
+    </w:lvl>
+    <w:lvl w:ilvl="7" w:tplc="04090003" w:tentative="1">
+      <w:start w:val="1"/>
+      <w:numFmt w:val="bullet"/>
+      <w:lvlText w:val="o"/>
+      <w:lvlJc w:val="left"/>
+      <w:pPr>
+        <w:ind w:left="5760" w:hanging="360"/>
+      </w:pPr>
+      <w:rPr>
+        <w:rFonts w:ascii="Courier New" w:hAnsi="Courier New" w:cs="Courier New" w:hint="default"/>
+      </w:rPr>
+    </w:lvl>
+    <w:lvl w:ilvl="8" w:tplc="04090005" w:tentative="1">
+      <w:start w:val="1"/>
+      <w:numFmt w:val="bullet"/>
+      <w:lvlText w:val=""/>
+      <w:lvlJc w:val="left"/>
+      <w:pPr>
+        <w:ind w:left="6480" w:hanging="360"/>
+      </w:pPr>
+      <w:rPr>
+        <w:rFonts w:ascii="Wingdings" w:hAnsi="Wingdings" w:hint="default"/>
+      </w:rPr>
+    </w:lvl>
+  </w:abstractNum>
+  <w:num w:numId="1">
+    <w:abstractNumId w:val="4"/>
+  </w:num>
+  <w:num w:numId="2">
+    <w:abstractNumId w:val="3"/>
+  </w:num>
+  <w:num w:numId="3">
+    <w:abstractNumId w:val="1"/>
+  </w:num>
+  <w:num w:numId="4">
+    <w:abstractNumId w:val="0"/>
+  </w:num>
+  <w:num w:numId="5">
+    <w:abstractNumId w:val="2"/>
+  </w:num>
+</w:numbering>
 </file>
 
 <file path=word/styles.xml><?xml version="1.0" encoding="utf-8"?>
@@ -678,6 +1496,28 @@
     <w:name w:val="Normal"/>
     <w:qFormat/>
   </w:style>
+  <w:style w:type="paragraph" w:styleId="Heading2">
+    <w:name w:val="heading 2"/>
+    <w:basedOn w:val="Normal"/>
+    <w:next w:val="Normal"/>
+    <w:link w:val="Heading2Char"/>
+    <w:uiPriority w:val="9"/>
+    <w:unhideWhenUsed/>
+    <w:qFormat/>
+    <w:rsid w:val="00CC3573"/>
+    <w:pPr>
+      <w:keepNext/>
+      <w:keepLines/>
+      <w:spacing w:before="40" w:after="0"/>
+      <w:outlineLvl w:val="1"/>
+    </w:pPr>
+    <w:rPr>
+      <w:rFonts w:asciiTheme="majorHAnsi" w:eastAsiaTheme="majorEastAsia" w:hAnsiTheme="majorHAnsi" w:cstheme="majorBidi"/>
+      <w:color w:val="2E74B5" w:themeColor="accent1" w:themeShade="BF"/>
+      <w:sz w:val="26"/>
+      <w:szCs w:val="26"/>
+    </w:rPr>
+  </w:style>
   <w:style w:type="character" w:default="1" w:styleId="DefaultParagraphFont">
     <w:name w:val="Default Paragraph Font"/>
     <w:uiPriority w:val="1"/>
@@ -715,6 +1555,30 @@
       <w:color w:val="0563C1" w:themeColor="hyperlink"/>
       <w:u w:val="single"/>
     </w:rPr>
+  </w:style>
+  <w:style w:type="character" w:customStyle="1" w:styleId="Heading2Char">
+    <w:name w:val="Heading 2 Char"/>
+    <w:basedOn w:val="DefaultParagraphFont"/>
+    <w:link w:val="Heading2"/>
+    <w:uiPriority w:val="9"/>
+    <w:rsid w:val="00CC3573"/>
+    <w:rPr>
+      <w:rFonts w:asciiTheme="majorHAnsi" w:eastAsiaTheme="majorEastAsia" w:hAnsiTheme="majorHAnsi" w:cstheme="majorBidi"/>
+      <w:color w:val="2E74B5" w:themeColor="accent1" w:themeShade="BF"/>
+      <w:sz w:val="26"/>
+      <w:szCs w:val="26"/>
+    </w:rPr>
+  </w:style>
+  <w:style w:type="paragraph" w:styleId="ListParagraph">
+    <w:name w:val="List Paragraph"/>
+    <w:basedOn w:val="Normal"/>
+    <w:uiPriority w:val="34"/>
+    <w:qFormat/>
+    <w:rsid w:val="00CC3573"/>
+    <w:pPr>
+      <w:ind w:left="720"/>
+      <w:contextualSpacing/>
+    </w:pPr>
   </w:style>
 </w:styles>
 </file>

</xml_diff>